<commit_message>
Update COMP4342 Group 7 Project Report.docx
</commit_message>
<xml_diff>
--- a/COMP4342 Group 7 Project Report.docx
+++ b/COMP4342 Group 7 Project Report.docx
@@ -75,7 +75,7 @@
         <w:spacing w:before="120" w:line="360" w:lineRule="auto"/>
         <w:ind w:right="-320"/>
         <w:rPr>
-          <w:rFonts w:ascii="Times New Roman" w:hAnsi="Times New Roman" w:cs="Times New Roman" w:hint="eastAsia"/>
+          <w:rFonts w:ascii="Times New Roman" w:hAnsi="Times New Roman" w:cs="Times New Roman"/>
           <w:b/>
           <w:sz w:val="36"/>
           <w:szCs w:val="36"/>
@@ -369,7 +369,7 @@
       <w:pPr>
         <w:spacing w:line="360" w:lineRule="auto"/>
         <w:rPr>
-          <w:rFonts w:ascii="Times New Roman" w:hAnsi="Times New Roman" w:cs="Times New Roman" w:hint="eastAsia"/>
+          <w:rFonts w:ascii="Times New Roman" w:hAnsi="Times New Roman" w:cs="Times New Roman"/>
           <w:lang w:eastAsia="zh-HK"/>
         </w:rPr>
       </w:pPr>
@@ -419,7 +419,7 @@
       <w:pPr>
         <w:spacing w:line="360" w:lineRule="auto"/>
         <w:rPr>
-          <w:rFonts w:ascii="Times New Roman" w:hAnsi="Times New Roman" w:cs="Times New Roman" w:hint="eastAsia"/>
+          <w:rFonts w:ascii="Times New Roman" w:hAnsi="Times New Roman" w:cs="Times New Roman"/>
           <w:lang w:eastAsia="zh-HK"/>
         </w:rPr>
       </w:pPr>
@@ -428,7 +428,7 @@
       <w:pPr>
         <w:spacing w:line="360" w:lineRule="auto"/>
         <w:rPr>
-          <w:rFonts w:ascii="Times New Roman" w:hAnsi="Times New Roman" w:cs="Times New Roman" w:hint="eastAsia"/>
+          <w:rFonts w:ascii="Times New Roman" w:hAnsi="Times New Roman" w:cs="Times New Roman"/>
           <w:b/>
           <w:sz w:val="28"/>
           <w:szCs w:val="28"/>
@@ -517,7 +517,7 @@
       <w:pPr>
         <w:spacing w:line="360" w:lineRule="auto"/>
         <w:rPr>
-          <w:rFonts w:ascii="Times New Roman" w:hAnsi="Times New Roman" w:cs="Times New Roman" w:hint="eastAsia"/>
+          <w:rFonts w:ascii="Times New Roman" w:hAnsi="Times New Roman" w:cs="Times New Roman"/>
           <w:bCs/>
           <w:sz w:val="24"/>
           <w:szCs w:val="24"/>
@@ -561,7 +561,7 @@
       <w:pPr>
         <w:spacing w:line="360" w:lineRule="auto"/>
         <w:rPr>
-          <w:rFonts w:ascii="Times New Roman" w:hAnsi="Times New Roman" w:cs="Times New Roman" w:hint="eastAsia"/>
+          <w:rFonts w:ascii="Times New Roman" w:hAnsi="Times New Roman" w:cs="Times New Roman"/>
           <w:b/>
           <w:sz w:val="24"/>
           <w:szCs w:val="24"/>
@@ -580,6 +580,7 @@
           <w:docPartUnique/>
         </w:docPartObj>
       </w:sdtPr>
+      <w:sdtEndPr/>
       <w:sdtContent>
         <w:p>
           <w:pPr>
@@ -2149,7 +2150,7 @@
                     <pic:cNvPicPr preferRelativeResize="0"/>
                   </pic:nvPicPr>
                   <pic:blipFill>
-                    <a:blip r:embed="rId6"/>
+                    <a:blip r:embed="rId8"/>
                     <a:srcRect/>
                     <a:stretch>
                       <a:fillRect/>
@@ -2232,7 +2233,7 @@
       <w:pPr>
         <w:spacing w:line="360" w:lineRule="auto"/>
         <w:rPr>
-          <w:rFonts w:ascii="Times New Roman" w:hAnsi="Times New Roman" w:cs="Times New Roman" w:hint="eastAsia"/>
+          <w:rFonts w:ascii="Times New Roman" w:hAnsi="Times New Roman" w:cs="Times New Roman"/>
           <w:lang w:eastAsia="zh-HK"/>
         </w:rPr>
       </w:pPr>
@@ -2303,7 +2304,7 @@
       <w:pPr>
         <w:spacing w:line="360" w:lineRule="auto"/>
         <w:rPr>
-          <w:rFonts w:ascii="Times New Roman" w:hAnsi="Times New Roman" w:cs="Times New Roman" w:hint="eastAsia"/>
+          <w:rFonts w:ascii="Times New Roman" w:hAnsi="Times New Roman" w:cs="Times New Roman"/>
           <w:lang w:eastAsia="zh-HK"/>
         </w:rPr>
       </w:pPr>
@@ -2442,7 +2443,7 @@
                     <pic:cNvPicPr preferRelativeResize="0"/>
                   </pic:nvPicPr>
                   <pic:blipFill>
-                    <a:blip r:embed="rId7"/>
+                    <a:blip r:embed="rId9"/>
                     <a:srcRect/>
                     <a:stretch>
                       <a:fillRect/>
@@ -2485,7 +2486,7 @@
                     <pic:cNvPicPr preferRelativeResize="0"/>
                   </pic:nvPicPr>
                   <pic:blipFill>
-                    <a:blip r:embed="rId8"/>
+                    <a:blip r:embed="rId10"/>
                     <a:srcRect l="45180" t="21055" r="36212" b="15426"/>
                     <a:stretch>
                       <a:fillRect/>
@@ -2528,7 +2529,7 @@
                     <pic:cNvPicPr preferRelativeResize="0"/>
                   </pic:nvPicPr>
                   <pic:blipFill>
-                    <a:blip r:embed="rId9"/>
+                    <a:blip r:embed="rId11"/>
                     <a:srcRect/>
                     <a:stretch>
                       <a:fillRect/>
@@ -2670,7 +2671,7 @@
                     <pic:cNvPicPr preferRelativeResize="0"/>
                   </pic:nvPicPr>
                   <pic:blipFill>
-                    <a:blip r:embed="rId10"/>
+                    <a:blip r:embed="rId12"/>
                     <a:srcRect/>
                     <a:stretch>
                       <a:fillRect/>
@@ -2713,7 +2714,7 @@
                     <pic:cNvPicPr preferRelativeResize="0"/>
                   </pic:nvPicPr>
                   <pic:blipFill>
-                    <a:blip r:embed="rId11"/>
+                    <a:blip r:embed="rId13"/>
                     <a:srcRect/>
                     <a:stretch>
                       <a:fillRect/>
@@ -2786,7 +2787,7 @@
       <w:pPr>
         <w:spacing w:line="240" w:lineRule="auto"/>
         <w:rPr>
-          <w:rFonts w:ascii="Times New Roman" w:hAnsi="Times New Roman" w:cs="Times New Roman" w:hint="eastAsia"/>
+          <w:rFonts w:ascii="Times New Roman" w:hAnsi="Times New Roman" w:cs="Times New Roman"/>
           <w:sz w:val="24"/>
           <w:szCs w:val="24"/>
           <w:lang w:eastAsia="zh-HK"/>
@@ -2833,7 +2834,7 @@
                     <pic:cNvPicPr preferRelativeResize="0"/>
                   </pic:nvPicPr>
                   <pic:blipFill>
-                    <a:blip r:embed="rId12"/>
+                    <a:blip r:embed="rId14"/>
                     <a:srcRect l="44997" t="20997" r="36264" b="15296"/>
                     <a:stretch>
                       <a:fillRect/>
@@ -2980,7 +2981,7 @@
                     <pic:cNvPicPr preferRelativeResize="0"/>
                   </pic:nvPicPr>
                   <pic:blipFill>
-                    <a:blip r:embed="rId13"/>
+                    <a:blip r:embed="rId15"/>
                     <a:srcRect/>
                     <a:stretch>
                       <a:fillRect/>
@@ -3017,9 +3018,10 @@
       <w:pPr>
         <w:spacing w:line="360" w:lineRule="auto"/>
         <w:rPr>
-          <w:rFonts w:ascii="Times New Roman" w:eastAsia="Times New Roman" w:hAnsi="Times New Roman" w:cs="Times New Roman"/>
-          <w:sz w:val="24"/>
-          <w:szCs w:val="24"/>
+          <w:rFonts w:ascii="Times New Roman" w:hAnsi="Times New Roman" w:cs="Times New Roman" w:hint="eastAsia"/>
+          <w:sz w:val="24"/>
+          <w:szCs w:val="24"/>
+          <w:lang w:eastAsia="zh-HK"/>
         </w:rPr>
       </w:pPr>
       <w:r>
@@ -3073,7 +3075,7 @@
                     <pic:cNvPicPr preferRelativeResize="0"/>
                   </pic:nvPicPr>
                   <pic:blipFill>
-                    <a:blip r:embed="rId14"/>
+                    <a:blip r:embed="rId16"/>
                     <a:srcRect/>
                     <a:stretch>
                       <a:fillRect/>
@@ -3116,7 +3118,7 @@
                     <pic:cNvPicPr preferRelativeResize="0"/>
                   </pic:nvPicPr>
                   <pic:blipFill>
-                    <a:blip r:embed="rId15"/>
+                    <a:blip r:embed="rId17"/>
                     <a:srcRect/>
                     <a:stretch>
                       <a:fillRect/>
@@ -3165,7 +3167,24 @@
           <w:sz w:val="24"/>
           <w:szCs w:val="24"/>
         </w:rPr>
-        <w:t>To place the order, users are required to enter their email addresses. It is used to check the order later. After users enter their email addresses, they can click the “ORDER” button to send the order to the server. The server will then create the order and then send back the confirmation code of the order (6-digits) and the email address, these two pieces of information are used to check the order.</w:t>
+        <w:t>To place the order, users are required to enter their email addresses. It is used to check the order later. After users enter their email addresses, they can click the “ORDER” button to send the order to the server. The server will then create the order and then send back the confirmation code of the order (6-digits) and the email address, these two pieces of information are used to check the order</w:t>
+      </w:r>
+      <w:r>
+        <w:rPr>
+          <w:rFonts w:ascii="Times New Roman" w:hAnsi="Times New Roman" w:cs="Times New Roman"/>
+          <w:sz w:val="24"/>
+          <w:szCs w:val="24"/>
+          <w:lang w:eastAsia="zh-HK"/>
+        </w:rPr>
+        <w:t xml:space="preserve"> later</w:t>
+      </w:r>
+      <w:r>
+        <w:rPr>
+          <w:rFonts w:ascii="Times New Roman" w:eastAsia="Times New Roman" w:hAnsi="Times New Roman" w:cs="Times New Roman"/>
+          <w:sz w:val="24"/>
+          <w:szCs w:val="24"/>
+        </w:rPr>
+        <w:t>.</w:t>
       </w:r>
     </w:p>
     <w:p>
@@ -3229,7 +3248,7 @@
                     <pic:cNvPicPr preferRelativeResize="0"/>
                   </pic:nvPicPr>
                   <pic:blipFill>
-                    <a:blip r:embed="rId16"/>
+                    <a:blip r:embed="rId18"/>
                     <a:srcRect/>
                     <a:stretch>
                       <a:fillRect/>
@@ -3270,7 +3289,7 @@
                     <pic:cNvPicPr preferRelativeResize="0"/>
                   </pic:nvPicPr>
                   <pic:blipFill>
-                    <a:blip r:embed="rId17"/>
+                    <a:blip r:embed="rId19"/>
                     <a:srcRect/>
                     <a:stretch>
                       <a:fillRect/>
@@ -3420,7 +3439,7 @@
                     <pic:cNvPicPr preferRelativeResize="0"/>
                   </pic:nvPicPr>
                   <pic:blipFill>
-                    <a:blip r:embed="rId18"/>
+                    <a:blip r:embed="rId20"/>
                     <a:srcRect/>
                     <a:stretch>
                       <a:fillRect/>
@@ -4632,7 +4651,7 @@
       <w:pPr>
         <w:spacing w:line="360" w:lineRule="auto"/>
         <w:rPr>
-          <w:rFonts w:ascii="Times New Roman" w:hAnsi="Times New Roman" w:cs="Times New Roman" w:hint="eastAsia"/>
+          <w:rFonts w:ascii="Times New Roman" w:hAnsi="Times New Roman" w:cs="Times New Roman"/>
           <w:sz w:val="24"/>
           <w:szCs w:val="24"/>
           <w:lang w:eastAsia="zh-HK"/>
@@ -5082,7 +5101,7 @@
       <w:pPr>
         <w:spacing w:line="240" w:lineRule="auto"/>
         <w:rPr>
-          <w:rFonts w:ascii="Times New Roman" w:hAnsi="Times New Roman" w:cs="Times New Roman" w:hint="eastAsia"/>
+          <w:rFonts w:ascii="Times New Roman" w:hAnsi="Times New Roman" w:cs="Times New Roman"/>
           <w:sz w:val="24"/>
           <w:szCs w:val="24"/>
           <w:lang w:eastAsia="zh-HK"/>
@@ -5629,7 +5648,7 @@
       <w:pPr>
         <w:spacing w:line="360" w:lineRule="auto"/>
         <w:rPr>
-          <w:rFonts w:ascii="Times New Roman" w:hAnsi="Times New Roman" w:cs="Times New Roman" w:hint="eastAsia"/>
+          <w:rFonts w:ascii="Times New Roman" w:hAnsi="Times New Roman" w:cs="Times New Roman"/>
           <w:lang w:eastAsia="zh-HK"/>
         </w:rPr>
       </w:pPr>
@@ -5703,7 +5722,7 @@
       <w:pPr>
         <w:spacing w:line="360" w:lineRule="auto"/>
         <w:rPr>
-          <w:rFonts w:ascii="Times New Roman" w:hAnsi="Times New Roman" w:cs="Times New Roman" w:hint="eastAsia"/>
+          <w:rFonts w:ascii="Times New Roman" w:hAnsi="Times New Roman" w:cs="Times New Roman"/>
           <w:sz w:val="24"/>
           <w:szCs w:val="24"/>
           <w:lang w:eastAsia="zh-HK"/>
@@ -5734,8 +5753,8 @@
       </w:tblPr>
       <w:tblGrid>
         <w:gridCol w:w="2070"/>
-        <w:gridCol w:w="3930"/>
-        <w:gridCol w:w="3204"/>
+        <w:gridCol w:w="3874"/>
+        <w:gridCol w:w="3260"/>
       </w:tblGrid>
       <w:tr>
         <w:tc>
@@ -5778,7 +5797,7 @@
         </w:tc>
         <w:tc>
           <w:tcPr>
-            <w:tcW w:w="3930" w:type="dxa"/>
+            <w:tcW w:w="3874" w:type="dxa"/>
             <w:shd w:val="clear" w:color="auto" w:fill="auto"/>
             <w:tcMar>
               <w:top w:w="100" w:type="dxa"/>
@@ -5816,7 +5835,7 @@
         </w:tc>
         <w:tc>
           <w:tcPr>
-            <w:tcW w:w="3204" w:type="dxa"/>
+            <w:tcW w:w="3260" w:type="dxa"/>
             <w:shd w:val="clear" w:color="auto" w:fill="auto"/>
             <w:tcMar>
               <w:top w:w="100" w:type="dxa"/>
@@ -5880,7 +5899,7 @@
         </w:tc>
         <w:tc>
           <w:tcPr>
-            <w:tcW w:w="3930" w:type="dxa"/>
+            <w:tcW w:w="3874" w:type="dxa"/>
             <w:shd w:val="clear" w:color="auto" w:fill="auto"/>
             <w:tcMar>
               <w:top w:w="100" w:type="dxa"/>
@@ -5915,7 +5934,7 @@
         </w:tc>
         <w:tc>
           <w:tcPr>
-            <w:tcW w:w="3204" w:type="dxa"/>
+            <w:tcW w:w="3260" w:type="dxa"/>
             <w:shd w:val="clear" w:color="auto" w:fill="auto"/>
             <w:tcMar>
               <w:top w:w="100" w:type="dxa"/>
@@ -5979,7 +5998,7 @@
         </w:tc>
         <w:tc>
           <w:tcPr>
-            <w:tcW w:w="3930" w:type="dxa"/>
+            <w:tcW w:w="3874" w:type="dxa"/>
             <w:shd w:val="clear" w:color="auto" w:fill="auto"/>
             <w:tcMar>
               <w:top w:w="100" w:type="dxa"/>
@@ -6014,7 +6033,7 @@
         </w:tc>
         <w:tc>
           <w:tcPr>
-            <w:tcW w:w="3204" w:type="dxa"/>
+            <w:tcW w:w="3260" w:type="dxa"/>
             <w:shd w:val="clear" w:color="auto" w:fill="auto"/>
             <w:tcMar>
               <w:top w:w="100" w:type="dxa"/>
@@ -6078,7 +6097,7 @@
         </w:tc>
         <w:tc>
           <w:tcPr>
-            <w:tcW w:w="3930" w:type="dxa"/>
+            <w:tcW w:w="3874" w:type="dxa"/>
             <w:shd w:val="clear" w:color="auto" w:fill="auto"/>
             <w:tcMar>
               <w:top w:w="100" w:type="dxa"/>
@@ -6113,7 +6132,7 @@
         </w:tc>
         <w:tc>
           <w:tcPr>
-            <w:tcW w:w="3204" w:type="dxa"/>
+            <w:tcW w:w="3260" w:type="dxa"/>
             <w:shd w:val="clear" w:color="auto" w:fill="auto"/>
             <w:tcMar>
               <w:top w:w="100" w:type="dxa"/>
@@ -6177,7 +6196,7 @@
         </w:tc>
         <w:tc>
           <w:tcPr>
-            <w:tcW w:w="3930" w:type="dxa"/>
+            <w:tcW w:w="3874" w:type="dxa"/>
             <w:shd w:val="clear" w:color="auto" w:fill="auto"/>
             <w:tcMar>
               <w:top w:w="100" w:type="dxa"/>
@@ -6235,7 +6254,7 @@
         </w:tc>
         <w:tc>
           <w:tcPr>
-            <w:tcW w:w="3204" w:type="dxa"/>
+            <w:tcW w:w="3260" w:type="dxa"/>
             <w:shd w:val="clear" w:color="auto" w:fill="auto"/>
             <w:tcMar>
               <w:top w:w="100" w:type="dxa"/>
@@ -6299,7 +6318,7 @@
         </w:tc>
         <w:tc>
           <w:tcPr>
-            <w:tcW w:w="3930" w:type="dxa"/>
+            <w:tcW w:w="3874" w:type="dxa"/>
             <w:shd w:val="clear" w:color="auto" w:fill="auto"/>
             <w:tcMar>
               <w:top w:w="100" w:type="dxa"/>
@@ -6334,7 +6353,7 @@
         </w:tc>
         <w:tc>
           <w:tcPr>
-            <w:tcW w:w="3204" w:type="dxa"/>
+            <w:tcW w:w="3260" w:type="dxa"/>
             <w:shd w:val="clear" w:color="auto" w:fill="auto"/>
             <w:tcMar>
               <w:top w:w="100" w:type="dxa"/>
@@ -6398,7 +6417,7 @@
         </w:tc>
         <w:tc>
           <w:tcPr>
-            <w:tcW w:w="3930" w:type="dxa"/>
+            <w:tcW w:w="3874" w:type="dxa"/>
             <w:shd w:val="clear" w:color="auto" w:fill="auto"/>
             <w:tcMar>
               <w:top w:w="100" w:type="dxa"/>
@@ -6433,7 +6452,7 @@
         </w:tc>
         <w:tc>
           <w:tcPr>
-            <w:tcW w:w="3204" w:type="dxa"/>
+            <w:tcW w:w="3260" w:type="dxa"/>
             <w:shd w:val="clear" w:color="auto" w:fill="auto"/>
             <w:tcMar>
               <w:top w:w="100" w:type="dxa"/>
@@ -6497,7 +6516,7 @@
         </w:tc>
         <w:tc>
           <w:tcPr>
-            <w:tcW w:w="3930" w:type="dxa"/>
+            <w:tcW w:w="3874" w:type="dxa"/>
             <w:shd w:val="clear" w:color="auto" w:fill="auto"/>
             <w:tcMar>
               <w:top w:w="100" w:type="dxa"/>
@@ -6564,7 +6583,7 @@
         </w:tc>
         <w:tc>
           <w:tcPr>
-            <w:tcW w:w="3204" w:type="dxa"/>
+            <w:tcW w:w="3260" w:type="dxa"/>
             <w:shd w:val="clear" w:color="auto" w:fill="auto"/>
             <w:tcMar>
               <w:top w:w="100" w:type="dxa"/>
@@ -6639,7 +6658,7 @@
         </w:tc>
         <w:tc>
           <w:tcPr>
-            <w:tcW w:w="3930" w:type="dxa"/>
+            <w:tcW w:w="3874" w:type="dxa"/>
             <w:shd w:val="clear" w:color="auto" w:fill="auto"/>
             <w:tcMar>
               <w:top w:w="100" w:type="dxa"/>
@@ -6674,7 +6693,7 @@
         </w:tc>
         <w:tc>
           <w:tcPr>
-            <w:tcW w:w="3204" w:type="dxa"/>
+            <w:tcW w:w="3260" w:type="dxa"/>
             <w:shd w:val="clear" w:color="auto" w:fill="auto"/>
             <w:tcMar>
               <w:top w:w="100" w:type="dxa"/>
@@ -6738,7 +6757,7 @@
         </w:tc>
         <w:tc>
           <w:tcPr>
-            <w:tcW w:w="3930" w:type="dxa"/>
+            <w:tcW w:w="3874" w:type="dxa"/>
             <w:shd w:val="clear" w:color="auto" w:fill="auto"/>
             <w:tcMar>
               <w:top w:w="100" w:type="dxa"/>
@@ -6796,7 +6815,7 @@
         </w:tc>
         <w:tc>
           <w:tcPr>
-            <w:tcW w:w="3204" w:type="dxa"/>
+            <w:tcW w:w="3260" w:type="dxa"/>
             <w:shd w:val="clear" w:color="auto" w:fill="auto"/>
             <w:tcMar>
               <w:top w:w="100" w:type="dxa"/>
@@ -6860,7 +6879,7 @@
         </w:tc>
         <w:tc>
           <w:tcPr>
-            <w:tcW w:w="3930" w:type="dxa"/>
+            <w:tcW w:w="3874" w:type="dxa"/>
             <w:shd w:val="clear" w:color="auto" w:fill="auto"/>
             <w:tcMar>
               <w:top w:w="100" w:type="dxa"/>
@@ -6918,7 +6937,7 @@
         </w:tc>
         <w:tc>
           <w:tcPr>
-            <w:tcW w:w="3204" w:type="dxa"/>
+            <w:tcW w:w="3260" w:type="dxa"/>
             <w:shd w:val="clear" w:color="auto" w:fill="auto"/>
             <w:tcMar>
               <w:top w:w="100" w:type="dxa"/>
@@ -6982,7 +7001,7 @@
         </w:tc>
         <w:tc>
           <w:tcPr>
-            <w:tcW w:w="3930" w:type="dxa"/>
+            <w:tcW w:w="3874" w:type="dxa"/>
             <w:shd w:val="clear" w:color="auto" w:fill="auto"/>
             <w:tcMar>
               <w:top w:w="100" w:type="dxa"/>
@@ -7040,7 +7059,7 @@
         </w:tc>
         <w:tc>
           <w:tcPr>
-            <w:tcW w:w="3204" w:type="dxa"/>
+            <w:tcW w:w="3260" w:type="dxa"/>
             <w:shd w:val="clear" w:color="auto" w:fill="auto"/>
             <w:tcMar>
               <w:top w:w="100" w:type="dxa"/>
@@ -7104,7 +7123,7 @@
         </w:tc>
         <w:tc>
           <w:tcPr>
-            <w:tcW w:w="3930" w:type="dxa"/>
+            <w:tcW w:w="3874" w:type="dxa"/>
             <w:shd w:val="clear" w:color="auto" w:fill="auto"/>
             <w:tcMar>
               <w:top w:w="100" w:type="dxa"/>
@@ -7162,7 +7181,7 @@
         </w:tc>
         <w:tc>
           <w:tcPr>
-            <w:tcW w:w="3204" w:type="dxa"/>
+            <w:tcW w:w="3260" w:type="dxa"/>
             <w:shd w:val="clear" w:color="auto" w:fill="auto"/>
             <w:tcMar>
               <w:top w:w="100" w:type="dxa"/>
@@ -7197,7 +7216,7 @@
       <w:pPr>
         <w:spacing w:line="360" w:lineRule="auto"/>
         <w:rPr>
-          <w:rFonts w:ascii="Times New Roman" w:hAnsi="Times New Roman" w:cs="Times New Roman" w:hint="eastAsia"/>
+          <w:rFonts w:ascii="Times New Roman" w:hAnsi="Times New Roman" w:cs="Times New Roman"/>
           <w:b/>
           <w:sz w:val="24"/>
           <w:szCs w:val="24"/>
@@ -7226,6 +7245,7 @@
           <w:sz w:val="28"/>
           <w:szCs w:val="28"/>
         </w:rPr>
+        <w:lastRenderedPageBreak/>
         <w:t>7. User Manual</w:t>
       </w:r>
       <w:bookmarkEnd w:id="11"/>
@@ -7321,7 +7341,7 @@
                     <pic:cNvPicPr preferRelativeResize="0"/>
                   </pic:nvPicPr>
                   <pic:blipFill>
-                    <a:blip r:embed="rId19"/>
+                    <a:blip r:embed="rId21"/>
                     <a:srcRect/>
                     <a:stretch>
                       <a:fillRect/>
@@ -7497,7 +7517,7 @@
                     <pic:cNvPicPr preferRelativeResize="0"/>
                   </pic:nvPicPr>
                   <pic:blipFill>
-                    <a:blip r:embed="rId20"/>
+                    <a:blip r:embed="rId22"/>
                     <a:srcRect l="69157" t="17994" r="12292" b="18584"/>
                     <a:stretch>
                       <a:fillRect/>
@@ -7628,7 +7648,7 @@
                     <pic:cNvPicPr preferRelativeResize="0"/>
                   </pic:nvPicPr>
                   <pic:blipFill>
-                    <a:blip r:embed="rId21"/>
+                    <a:blip r:embed="rId23"/>
                     <a:srcRect l="58037" t="18537" r="23314" b="18139"/>
                     <a:stretch>
                       <a:fillRect/>
@@ -7671,7 +7691,7 @@
                     <pic:cNvPicPr preferRelativeResize="0"/>
                   </pic:nvPicPr>
                   <pic:blipFill>
-                    <a:blip r:embed="rId22"/>
+                    <a:blip r:embed="rId24"/>
                     <a:srcRect l="57973" t="18322" r="23147" b="17746"/>
                     <a:stretch>
                       <a:fillRect/>
@@ -7804,7 +7824,7 @@
                     <pic:cNvPicPr preferRelativeResize="0"/>
                   </pic:nvPicPr>
                   <pic:blipFill>
-                    <a:blip r:embed="rId23"/>
+                    <a:blip r:embed="rId25"/>
                     <a:srcRect l="58086" t="18387" r="23255" b="17583"/>
                     <a:stretch>
                       <a:fillRect/>
@@ -7891,7 +7911,7 @@
         <w:pStyle w:val="1"/>
         <w:spacing w:line="360" w:lineRule="auto"/>
         <w:rPr>
-          <w:rFonts w:ascii="Times New Roman" w:hAnsi="Times New Roman" w:cs="Times New Roman" w:hint="eastAsia"/>
+          <w:rFonts w:ascii="Times New Roman" w:hAnsi="Times New Roman" w:cs="Times New Roman"/>
           <w:lang w:eastAsia="zh-HK"/>
         </w:rPr>
       </w:pPr>
@@ -7920,16 +7940,16 @@
         <w:tblLook w:val="0600" w:firstRow="0" w:lastRow="0" w:firstColumn="0" w:lastColumn="0" w:noHBand="1" w:noVBand="1"/>
       </w:tblPr>
       <w:tblGrid>
-        <w:gridCol w:w="1805"/>
-        <w:gridCol w:w="1806"/>
-        <w:gridCol w:w="1806"/>
-        <w:gridCol w:w="2511"/>
-        <w:gridCol w:w="1276"/>
+        <w:gridCol w:w="1691"/>
+        <w:gridCol w:w="1701"/>
+        <w:gridCol w:w="1560"/>
+        <w:gridCol w:w="3543"/>
+        <w:gridCol w:w="709"/>
       </w:tblGrid>
       <w:tr>
         <w:tc>
           <w:tcPr>
-            <w:tcW w:w="1805" w:type="dxa"/>
+            <w:tcW w:w="1691" w:type="dxa"/>
             <w:shd w:val="clear" w:color="auto" w:fill="auto"/>
             <w:tcMar>
               <w:top w:w="100" w:type="dxa"/>
@@ -7963,7 +7983,7 @@
         </w:tc>
         <w:tc>
           <w:tcPr>
-            <w:tcW w:w="1806" w:type="dxa"/>
+            <w:tcW w:w="1701" w:type="dxa"/>
             <w:shd w:val="clear" w:color="auto" w:fill="auto"/>
             <w:tcMar>
               <w:top w:w="100" w:type="dxa"/>
@@ -7997,7 +8017,7 @@
         </w:tc>
         <w:tc>
           <w:tcPr>
-            <w:tcW w:w="1806" w:type="dxa"/>
+            <w:tcW w:w="1560" w:type="dxa"/>
             <w:shd w:val="clear" w:color="auto" w:fill="auto"/>
             <w:tcMar>
               <w:top w:w="100" w:type="dxa"/>
@@ -8031,7 +8051,7 @@
         </w:tc>
         <w:tc>
           <w:tcPr>
-            <w:tcW w:w="2511" w:type="dxa"/>
+            <w:tcW w:w="3543" w:type="dxa"/>
             <w:shd w:val="clear" w:color="auto" w:fill="auto"/>
             <w:tcMar>
               <w:top w:w="100" w:type="dxa"/>
@@ -8065,7 +8085,7 @@
         </w:tc>
         <w:tc>
           <w:tcPr>
-            <w:tcW w:w="1276" w:type="dxa"/>
+            <w:tcW w:w="709" w:type="dxa"/>
             <w:shd w:val="clear" w:color="auto" w:fill="auto"/>
             <w:tcMar>
               <w:top w:w="100" w:type="dxa"/>
@@ -8104,7 +8124,7 @@
         </w:trPr>
         <w:tc>
           <w:tcPr>
-            <w:tcW w:w="1805" w:type="dxa"/>
+            <w:tcW w:w="1691" w:type="dxa"/>
             <w:shd w:val="clear" w:color="auto" w:fill="auto"/>
             <w:tcMar>
               <w:top w:w="100" w:type="dxa"/>
@@ -8140,7 +8160,7 @@
         </w:tc>
         <w:tc>
           <w:tcPr>
-            <w:tcW w:w="1806" w:type="dxa"/>
+            <w:tcW w:w="1701" w:type="dxa"/>
             <w:shd w:val="clear" w:color="auto" w:fill="auto"/>
             <w:tcMar>
               <w:top w:w="100" w:type="dxa"/>
@@ -8176,7 +8196,7 @@
         </w:tc>
         <w:tc>
           <w:tcPr>
-            <w:tcW w:w="1806" w:type="dxa"/>
+            <w:tcW w:w="1560" w:type="dxa"/>
             <w:shd w:val="clear" w:color="auto" w:fill="auto"/>
             <w:tcMar>
               <w:top w:w="100" w:type="dxa"/>
@@ -8210,7 +8230,7 @@
         </w:tc>
         <w:tc>
           <w:tcPr>
-            <w:tcW w:w="2511" w:type="dxa"/>
+            <w:tcW w:w="3543" w:type="dxa"/>
             <w:shd w:val="clear" w:color="auto" w:fill="auto"/>
             <w:tcMar>
               <w:top w:w="100" w:type="dxa"/>
@@ -8237,7 +8257,7 @@
         </w:tc>
         <w:tc>
           <w:tcPr>
-            <w:tcW w:w="1276" w:type="dxa"/>
+            <w:tcW w:w="709" w:type="dxa"/>
             <w:shd w:val="clear" w:color="auto" w:fill="auto"/>
             <w:tcMar>
               <w:top w:w="100" w:type="dxa"/>
@@ -8273,7 +8293,7 @@
       <w:tr>
         <w:tc>
           <w:tcPr>
-            <w:tcW w:w="1805" w:type="dxa"/>
+            <w:tcW w:w="1691" w:type="dxa"/>
             <w:shd w:val="clear" w:color="auto" w:fill="auto"/>
             <w:tcMar>
               <w:top w:w="100" w:type="dxa"/>
@@ -8309,7 +8329,7 @@
         </w:tc>
         <w:tc>
           <w:tcPr>
-            <w:tcW w:w="1806" w:type="dxa"/>
+            <w:tcW w:w="1701" w:type="dxa"/>
             <w:shd w:val="clear" w:color="auto" w:fill="auto"/>
             <w:tcMar>
               <w:top w:w="100" w:type="dxa"/>
@@ -8345,7 +8365,7 @@
         </w:tc>
         <w:tc>
           <w:tcPr>
-            <w:tcW w:w="1806" w:type="dxa"/>
+            <w:tcW w:w="1560" w:type="dxa"/>
             <w:shd w:val="clear" w:color="auto" w:fill="auto"/>
             <w:tcMar>
               <w:top w:w="100" w:type="dxa"/>
@@ -8379,7 +8399,7 @@
         </w:tc>
         <w:tc>
           <w:tcPr>
-            <w:tcW w:w="2511" w:type="dxa"/>
+            <w:tcW w:w="3543" w:type="dxa"/>
             <w:shd w:val="clear" w:color="auto" w:fill="auto"/>
             <w:tcMar>
               <w:top w:w="100" w:type="dxa"/>
@@ -8459,7 +8479,7 @@
         </w:tc>
         <w:tc>
           <w:tcPr>
-            <w:tcW w:w="1276" w:type="dxa"/>
+            <w:tcW w:w="709" w:type="dxa"/>
             <w:shd w:val="clear" w:color="auto" w:fill="auto"/>
             <w:tcMar>
               <w:top w:w="100" w:type="dxa"/>
@@ -8495,7 +8515,7 @@
       <w:tr>
         <w:tc>
           <w:tcPr>
-            <w:tcW w:w="1805" w:type="dxa"/>
+            <w:tcW w:w="1691" w:type="dxa"/>
             <w:shd w:val="clear" w:color="auto" w:fill="auto"/>
             <w:tcMar>
               <w:top w:w="100" w:type="dxa"/>
@@ -8539,7 +8559,7 @@
         </w:tc>
         <w:tc>
           <w:tcPr>
-            <w:tcW w:w="1806" w:type="dxa"/>
+            <w:tcW w:w="1701" w:type="dxa"/>
             <w:shd w:val="clear" w:color="auto" w:fill="auto"/>
             <w:tcMar>
               <w:top w:w="100" w:type="dxa"/>
@@ -8575,7 +8595,7 @@
         </w:tc>
         <w:tc>
           <w:tcPr>
-            <w:tcW w:w="1806" w:type="dxa"/>
+            <w:tcW w:w="1560" w:type="dxa"/>
             <w:shd w:val="clear" w:color="auto" w:fill="auto"/>
             <w:tcMar>
               <w:top w:w="100" w:type="dxa"/>
@@ -8609,7 +8629,7 @@
         </w:tc>
         <w:tc>
           <w:tcPr>
-            <w:tcW w:w="2511" w:type="dxa"/>
+            <w:tcW w:w="3543" w:type="dxa"/>
             <w:shd w:val="clear" w:color="auto" w:fill="auto"/>
             <w:tcMar>
               <w:top w:w="100" w:type="dxa"/>
@@ -8630,13 +8650,41 @@
               <w:rPr>
                 <w:rFonts w:ascii="Times New Roman" w:hAnsi="Times New Roman" w:cs="Times New Roman"/>
               </w:rPr>
-              <w:t>home page(display product detail), order page (check order detail), Shopping cart page</w:t>
-            </w:r>
-          </w:p>
-        </w:tc>
-        <w:tc>
-          <w:tcPr>
-            <w:tcW w:w="1276" w:type="dxa"/>
+              <w:t>home page(display product detail), order page (check order detail), Shopping cart page(check cart product, send order)</w:t>
+            </w:r>
+          </w:p>
+          <w:p>
+            <w:pPr>
+              <w:widowControl w:val="0"/>
+              <w:spacing w:line="240" w:lineRule="auto"/>
+              <w:rPr>
+                <w:rFonts w:ascii="Times New Roman" w:hAnsi="Times New Roman" w:cs="Times New Roman"/>
+              </w:rPr>
+            </w:pPr>
+            <w:r>
+              <w:rPr>
+                <w:rFonts w:ascii="Times New Roman" w:hAnsi="Times New Roman" w:cs="Times New Roman"/>
+              </w:rPr>
+              <w:t>report(System Structure &amp; Components,</w:t>
+            </w:r>
+            <w:r>
+              <w:rPr>
+                <w:rFonts w:ascii="Times New Roman" w:hAnsi="Times New Roman" w:cs="Times New Roman"/>
+                <w:lang w:eastAsia="zh-HK"/>
+              </w:rPr>
+              <w:t xml:space="preserve"> </w:t>
+            </w:r>
+            <w:r>
+              <w:rPr>
+                <w:rFonts w:ascii="Times New Roman" w:hAnsi="Times New Roman" w:cs="Times New Roman"/>
+              </w:rPr>
+              <w:t>Functionalities)</w:t>
+            </w:r>
+          </w:p>
+        </w:tc>
+        <w:tc>
+          <w:tcPr>
+            <w:tcW w:w="709" w:type="dxa"/>
             <w:shd w:val="clear" w:color="auto" w:fill="auto"/>
             <w:tcMar>
               <w:top w:w="100" w:type="dxa"/>
@@ -8672,7 +8720,7 @@
       <w:tr>
         <w:tc>
           <w:tcPr>
-            <w:tcW w:w="1805" w:type="dxa"/>
+            <w:tcW w:w="1691" w:type="dxa"/>
             <w:shd w:val="clear" w:color="auto" w:fill="auto"/>
             <w:tcMar>
               <w:top w:w="100" w:type="dxa"/>
@@ -8708,7 +8756,7 @@
         </w:tc>
         <w:tc>
           <w:tcPr>
-            <w:tcW w:w="1806" w:type="dxa"/>
+            <w:tcW w:w="1701" w:type="dxa"/>
             <w:shd w:val="clear" w:color="auto" w:fill="auto"/>
             <w:tcMar>
               <w:top w:w="100" w:type="dxa"/>
@@ -8744,7 +8792,7 @@
         </w:tc>
         <w:tc>
           <w:tcPr>
-            <w:tcW w:w="1806" w:type="dxa"/>
+            <w:tcW w:w="1560" w:type="dxa"/>
             <w:shd w:val="clear" w:color="auto" w:fill="auto"/>
             <w:tcMar>
               <w:top w:w="100" w:type="dxa"/>
@@ -8778,7 +8826,7 @@
         </w:tc>
         <w:tc>
           <w:tcPr>
-            <w:tcW w:w="2511" w:type="dxa"/>
+            <w:tcW w:w="3543" w:type="dxa"/>
             <w:shd w:val="clear" w:color="auto" w:fill="auto"/>
             <w:tcMar>
               <w:top w:w="100" w:type="dxa"/>
@@ -8915,7 +8963,7 @@
         </w:tc>
         <w:tc>
           <w:tcPr>
-            <w:tcW w:w="1276" w:type="dxa"/>
+            <w:tcW w:w="709" w:type="dxa"/>
             <w:shd w:val="clear" w:color="auto" w:fill="auto"/>
             <w:tcMar>
               <w:top w:w="100" w:type="dxa"/>
@@ -8951,7 +8999,7 @@
       <w:tr>
         <w:tc>
           <w:tcPr>
-            <w:tcW w:w="1805" w:type="dxa"/>
+            <w:tcW w:w="1691" w:type="dxa"/>
             <w:shd w:val="clear" w:color="auto" w:fill="auto"/>
             <w:tcMar>
               <w:top w:w="100" w:type="dxa"/>
@@ -8995,7 +9043,7 @@
         </w:tc>
         <w:tc>
           <w:tcPr>
-            <w:tcW w:w="1806" w:type="dxa"/>
+            <w:tcW w:w="1701" w:type="dxa"/>
             <w:shd w:val="clear" w:color="auto" w:fill="auto"/>
             <w:tcMar>
               <w:top w:w="100" w:type="dxa"/>
@@ -9031,7 +9079,7 @@
         </w:tc>
         <w:tc>
           <w:tcPr>
-            <w:tcW w:w="1806" w:type="dxa"/>
+            <w:tcW w:w="1560" w:type="dxa"/>
             <w:shd w:val="clear" w:color="auto" w:fill="auto"/>
             <w:tcMar>
               <w:top w:w="100" w:type="dxa"/>
@@ -9059,7 +9107,7 @@
         </w:tc>
         <w:tc>
           <w:tcPr>
-            <w:tcW w:w="2511" w:type="dxa"/>
+            <w:tcW w:w="3543" w:type="dxa"/>
             <w:shd w:val="clear" w:color="auto" w:fill="auto"/>
             <w:tcMar>
               <w:top w:w="100" w:type="dxa"/>
@@ -9087,7 +9135,7 @@
         </w:tc>
         <w:tc>
           <w:tcPr>
-            <w:tcW w:w="1276" w:type="dxa"/>
+            <w:tcW w:w="709" w:type="dxa"/>
             <w:shd w:val="clear" w:color="auto" w:fill="auto"/>
             <w:tcMar>
               <w:top w:w="100" w:type="dxa"/>
@@ -9146,7 +9194,7 @@
       </w:pPr>
     </w:p>
     <w:sectPr>
-      <w:headerReference w:type="default" r:id="rId24"/>
+      <w:headerReference w:type="default" r:id="rId26"/>
       <w:pgSz w:w="11909" w:h="16834"/>
       <w:pgMar w:top="1440" w:right="1440" w:bottom="1440" w:left="1440" w:header="720" w:footer="720" w:gutter="0"/>
       <w:pgNumType w:start="1"/>
@@ -9154,6 +9202,56 @@
     </w:sectPr>
   </w:body>
 </w:document>
+</file>
+
+<file path=word/endnotes.xml><?xml version="1.0" encoding="utf-8"?>
+<w:endnotes xmlns:wpc="http://schemas.microsoft.com/office/word/2010/wordprocessingCanvas" xmlns:cx="http://schemas.microsoft.com/office/drawing/2014/chartex" xmlns:cx1="http://schemas.microsoft.com/office/drawing/2015/9/8/chartex" xmlns:cx2="http://schemas.microsoft.com/office/drawing/2015/10/21/chartex" xmlns:cx3="http://schemas.microsoft.com/office/drawing/2016/5/9/chartex" xmlns:cx4="http://schemas.microsoft.com/office/drawing/2016/5/10/chartex" xmlns:cx5="http://schemas.microsoft.com/office/drawing/2016/5/11/chartex" xmlns:cx6="http://schemas.microsoft.com/office/drawing/2016/5/12/chartex" xmlns:cx7="http://schemas.microsoft.com/office/drawing/2016/5/13/chartex" xmlns:cx8="http://schemas.microsoft.com/office/drawing/2016/5/14/chartex" xmlns:mc="http://schemas.openxmlformats.org/markup-compatibility/2006" xmlns:aink="http://schemas.microsoft.com/office/drawing/2016/ink" xmlns:am3d="http://schemas.microsoft.com/office/drawing/2017/model3d" xmlns:o="urn:schemas-microsoft-com:office:office" xmlns:r="http://schemas.openxmlformats.org/officeDocument/2006/relationships" xmlns:m="http://schemas.openxmlformats.org/officeDocument/2006/math" xmlns:v="urn:schemas-microsoft-com:vml" xmlns:wp14="http://schemas.microsoft.com/office/word/2010/wordprocessingDrawing" xmlns:wp="http://schemas.openxmlformats.org/drawingml/2006/wordprocessingDrawing" xmlns:w10="urn:schemas-microsoft-com:office:word" xmlns:w="http://schemas.openxmlformats.org/wordprocessingml/2006/main" xmlns:w14="http://schemas.microsoft.com/office/word/2010/wordml" xmlns:w15="http://schemas.microsoft.com/office/word/2012/wordml" xmlns:w16cex="http://schemas.microsoft.com/office/word/2018/wordml/cex" xmlns:w16cid="http://schemas.microsoft.com/office/word/2016/wordml/cid" xmlns:w16="http://schemas.microsoft.com/office/word/2018/wordml" xmlns:w16sdtdh="http://schemas.microsoft.com/office/word/2020/wordml/sdtdatahash" xmlns:w16se="http://schemas.microsoft.com/office/word/2015/wordml/symex" xmlns:wpg="http://schemas.microsoft.com/office/word/2010/wordprocessingGroup" xmlns:wpi="http://schemas.microsoft.com/office/word/2010/wordprocessingInk" xmlns:wne="http://schemas.microsoft.com/office/word/2006/wordml" xmlns:wps="http://schemas.microsoft.com/office/word/2010/wordprocessingShape" mc:Ignorable="w14 w15 w16se w16cid w16 w16cex w16sdtdh wp14">
+  <w:endnote w:type="separator" w:id="-1">
+    <w:p>
+      <w:pPr>
+        <w:spacing w:line="240" w:lineRule="auto"/>
+      </w:pPr>
+      <w:r>
+        <w:separator/>
+      </w:r>
+    </w:p>
+  </w:endnote>
+  <w:endnote w:type="continuationSeparator" w:id="0">
+    <w:p>
+      <w:pPr>
+        <w:spacing w:line="240" w:lineRule="auto"/>
+      </w:pPr>
+      <w:r>
+        <w:continuationSeparator/>
+      </w:r>
+    </w:p>
+  </w:endnote>
+</w:endnotes>
+</file>
+
+<file path=word/footnotes.xml><?xml version="1.0" encoding="utf-8"?>
+<w:footnotes xmlns:wpc="http://schemas.microsoft.com/office/word/2010/wordprocessingCanvas" xmlns:cx="http://schemas.microsoft.com/office/drawing/2014/chartex" xmlns:cx1="http://schemas.microsoft.com/office/drawing/2015/9/8/chartex" xmlns:cx2="http://schemas.microsoft.com/office/drawing/2015/10/21/chartex" xmlns:cx3="http://schemas.microsoft.com/office/drawing/2016/5/9/chartex" xmlns:cx4="http://schemas.microsoft.com/office/drawing/2016/5/10/chartex" xmlns:cx5="http://schemas.microsoft.com/office/drawing/2016/5/11/chartex" xmlns:cx6="http://schemas.microsoft.com/office/drawing/2016/5/12/chartex" xmlns:cx7="http://schemas.microsoft.com/office/drawing/2016/5/13/chartex" xmlns:cx8="http://schemas.microsoft.com/office/drawing/2016/5/14/chartex" xmlns:mc="http://schemas.openxmlformats.org/markup-compatibility/2006" xmlns:aink="http://schemas.microsoft.com/office/drawing/2016/ink" xmlns:am3d="http://schemas.microsoft.com/office/drawing/2017/model3d" xmlns:o="urn:schemas-microsoft-com:office:office" xmlns:r="http://schemas.openxmlformats.org/officeDocument/2006/relationships" xmlns:m="http://schemas.openxmlformats.org/officeDocument/2006/math" xmlns:v="urn:schemas-microsoft-com:vml" xmlns:wp14="http://schemas.microsoft.com/office/word/2010/wordprocessingDrawing" xmlns:wp="http://schemas.openxmlformats.org/drawingml/2006/wordprocessingDrawing" xmlns:w10="urn:schemas-microsoft-com:office:word" xmlns:w="http://schemas.openxmlformats.org/wordprocessingml/2006/main" xmlns:w14="http://schemas.microsoft.com/office/word/2010/wordml" xmlns:w15="http://schemas.microsoft.com/office/word/2012/wordml" xmlns:w16cex="http://schemas.microsoft.com/office/word/2018/wordml/cex" xmlns:w16cid="http://schemas.microsoft.com/office/word/2016/wordml/cid" xmlns:w16="http://schemas.microsoft.com/office/word/2018/wordml" xmlns:w16sdtdh="http://schemas.microsoft.com/office/word/2020/wordml/sdtdatahash" xmlns:w16se="http://schemas.microsoft.com/office/word/2015/wordml/symex" xmlns:wpg="http://schemas.microsoft.com/office/word/2010/wordprocessingGroup" xmlns:wpi="http://schemas.microsoft.com/office/word/2010/wordprocessingInk" xmlns:wne="http://schemas.microsoft.com/office/word/2006/wordml" xmlns:wps="http://schemas.microsoft.com/office/word/2010/wordprocessingShape" mc:Ignorable="w14 w15 w16se w16cid w16 w16cex w16sdtdh wp14">
+  <w:footnote w:type="separator" w:id="-1">
+    <w:p>
+      <w:pPr>
+        <w:spacing w:line="240" w:lineRule="auto"/>
+      </w:pPr>
+      <w:r>
+        <w:separator/>
+      </w:r>
+    </w:p>
+  </w:footnote>
+  <w:footnote w:type="continuationSeparator" w:id="0">
+    <w:p>
+      <w:pPr>
+        <w:spacing w:line="240" w:lineRule="auto"/>
+      </w:pPr>
+      <w:r>
+        <w:continuationSeparator/>
+      </w:r>
+    </w:p>
+  </w:footnote>
+</w:footnotes>
 </file>
 
 <file path=word/header1.xml><?xml version="1.0" encoding="utf-8"?>

</xml_diff>